<commit_message>
Lab02 final with docs
</commit_message>
<xml_diff>
--- a/Lab_02.X/lab02.docx
+++ b/Lab_02.X/lab02.docx
@@ -7,7 +7,12 @@
         <w:spacing w:after="0"/>
       </w:pPr>
       <w:r>
-        <w:t>ECE 314 – Lab 2 Report</w:t>
+        <w:t>ECE 4</w:t>
+      </w:r>
+      <w:bookmarkStart w:id="0" w:name="_GoBack"/>
+      <w:bookmarkEnd w:id="0"/>
+      <w:r>
+        <w:t>14 – Lab 2 Report</w:t>
       </w:r>
     </w:p>
     <w:p>
@@ -4767,24 +4772,18 @@
           <w:rFonts w:ascii="Courier New" w:hAnsi="Courier New" w:cs="Courier New"/>
           <w:sz w:val="20"/>
           <w:szCs w:val="20"/>
-        </w:rPr>
-      </w:pPr>
-      <w:r>
-        <w:rPr>
-          <w:rFonts w:ascii="Courier New" w:hAnsi="Courier New" w:cs="Courier New"/>
-          <w:sz w:val="20"/>
-          <w:szCs w:val="20"/>
-        </w:rPr>
-        <w:t xml:space="preserve">int16_t </w:t>
-      </w:r>
+          <w:lang w:val="fr-FR"/>
+        </w:rPr>
+      </w:pPr>
       <w:proofErr w:type="gramStart"/>
       <w:r>
         <w:rPr>
           <w:rFonts w:ascii="Courier New" w:hAnsi="Courier New" w:cs="Courier New"/>
           <w:sz w:val="20"/>
           <w:szCs w:val="20"/>
-        </w:rPr>
-        <w:t>colors[</w:t>
+          <w:lang w:val="fr-FR"/>
+        </w:rPr>
+        <w:t>int</w:t>
       </w:r>
       <w:proofErr w:type="gramEnd"/>
       <w:r>
@@ -4792,17 +4791,39 @@
           <w:rFonts w:ascii="Courier New" w:hAnsi="Courier New" w:cs="Courier New"/>
           <w:sz w:val="20"/>
           <w:szCs w:val="20"/>
-        </w:rPr>
-        <w:t xml:space="preserve">10] = {0x0000, 0xf800, 0x07e0, 0x001f, 0x07ff, 0xffe0}; </w:t>
-      </w:r>
-    </w:p>
-    <w:p>
-      <w:pPr>
-        <w:spacing w:after="0"/>
-        <w:rPr>
-          <w:rFonts w:ascii="Courier New" w:hAnsi="Courier New" w:cs="Courier New"/>
-          <w:sz w:val="20"/>
-          <w:szCs w:val="20"/>
+          <w:lang w:val="fr-FR"/>
+        </w:rPr>
+        <w:t xml:space="preserve">16_t </w:t>
+      </w:r>
+      <w:proofErr w:type="spellStart"/>
+      <w:r>
+        <w:rPr>
+          <w:rFonts w:ascii="Courier New" w:hAnsi="Courier New" w:cs="Courier New"/>
+          <w:sz w:val="20"/>
+          <w:szCs w:val="20"/>
+          <w:lang w:val="fr-FR"/>
+        </w:rPr>
+        <w:t>colors</w:t>
+      </w:r>
+      <w:proofErr w:type="spellEnd"/>
+      <w:r>
+        <w:rPr>
+          <w:rFonts w:ascii="Courier New" w:hAnsi="Courier New" w:cs="Courier New"/>
+          <w:sz w:val="20"/>
+          <w:szCs w:val="20"/>
+          <w:lang w:val="fr-FR"/>
+        </w:rPr>
+        <w:t xml:space="preserve">[10] = {0x0000, 0xf800, 0x07e0, 0x001f, 0x07ff, 0xffe0}; </w:t>
+      </w:r>
+    </w:p>
+    <w:p>
+      <w:pPr>
+        <w:spacing w:after="0"/>
+        <w:rPr>
+          <w:rFonts w:ascii="Courier New" w:hAnsi="Courier New" w:cs="Courier New"/>
+          <w:sz w:val="20"/>
+          <w:szCs w:val="20"/>
+          <w:lang w:val="fr-FR"/>
         </w:rPr>
       </w:pPr>
     </w:p>
@@ -7612,8 +7633,6 @@
           <w:rFonts w:asciiTheme="majorBidi" w:hAnsiTheme="majorBidi" w:cstheme="majorBidi"/>
         </w:rPr>
       </w:pPr>
-      <w:bookmarkStart w:id="0" w:name="_GoBack"/>
-      <w:bookmarkEnd w:id="0"/>
       <w:r>
         <w:rPr>
           <w:rFonts w:asciiTheme="majorBidi" w:hAnsiTheme="majorBidi" w:cstheme="majorBidi"/>

</xml_diff>